<commit_message>
ajustes finais - front, documentacao
</commit_message>
<xml_diff>
--- a/documentacao/Documentacao_de_PI_1_1.docx
+++ b/documentacao/Documentacao_de_PI_1_1.docx
@@ -139,7 +139,7 @@
                                         <w:sz w:val="40"/>
                                         <w:szCs w:val="40"/>
                                       </w:rPr>
-                                      <w:t>2</w:t>
+                                      <w:t>05</w:t>
                                     </w:r>
                                     <w:r>
                                       <w:rPr>
@@ -148,7 +148,7 @@
                                         <w:sz w:val="40"/>
                                         <w:szCs w:val="40"/>
                                       </w:rPr>
-                                      <w:t>5 de</w:t>
+                                      <w:t xml:space="preserve"> de</w:t>
                                     </w:r>
                                     <w:r>
                                       <w:rPr>
@@ -157,7 +157,7 @@
                                         <w:sz w:val="40"/>
                                         <w:szCs w:val="40"/>
                                       </w:rPr>
-                                      <w:t xml:space="preserve"> abril</w:t>
+                                      <w:t xml:space="preserve"> junho</w:t>
                                     </w:r>
                                     <w:r>
                                       <w:rPr>
@@ -238,7 +238,7 @@
                                   <w:sz w:val="40"/>
                                   <w:szCs w:val="40"/>
                                 </w:rPr>
-                                <w:t>2</w:t>
+                                <w:t>05</w:t>
                               </w:r>
                               <w:r>
                                 <w:rPr>
@@ -247,7 +247,7 @@
                                   <w:sz w:val="40"/>
                                   <w:szCs w:val="40"/>
                                 </w:rPr>
-                                <w:t>5 de</w:t>
+                                <w:t xml:space="preserve"> de</w:t>
                               </w:r>
                               <w:r>
                                 <w:rPr>
@@ -256,7 +256,7 @@
                                   <w:sz w:val="40"/>
                                   <w:szCs w:val="40"/>
                                 </w:rPr>
-                                <w:t xml:space="preserve"> abril</w:t>
+                                <w:t xml:space="preserve"> junho</w:t>
                               </w:r>
                               <w:r>
                                 <w:rPr>
@@ -383,7 +383,25 @@
                                         <w:sz w:val="28"/>
                                         <w:szCs w:val="28"/>
                                       </w:rPr>
-                                      <w:t>Enzo stane, felipe esteves, jonas cardoso, luis felipe, luma santos</w:t>
+                                      <w:t>Enzo stane</w:t>
+                                    </w:r>
+                                    <w:r>
+                                      <w:rPr>
+                                        <w:caps/>
+                                        <w:color w:val="262626" w:themeColor="text1" w:themeTint="D9"/>
+                                        <w:sz w:val="28"/>
+                                        <w:szCs w:val="28"/>
+                                      </w:rPr>
+                                      <w:t>,</w:t>
+                                    </w:r>
+                                    <w:r>
+                                      <w:rPr>
+                                        <w:caps/>
+                                        <w:color w:val="262626" w:themeColor="text1" w:themeTint="D9"/>
+                                        <w:sz w:val="28"/>
+                                        <w:szCs w:val="28"/>
+                                      </w:rPr>
+                                      <w:t xml:space="preserve"> jonas cardoso, luma santos</w:t>
                                     </w:r>
                                   </w:p>
                                 </w:sdtContent>
@@ -434,7 +452,7 @@
                                         <w:szCs w:val="20"/>
                                         <w:lang w:val="en-US"/>
                                       </w:rPr>
-                                      <w:t xml:space="preserve">sOLUÇÕES TECNOLOGICAS DE TEMPERATURA E UMIDADE) </w:t>
+                                      <w:t>sOLUÇÕES TECNOLOGICAS DE TEMPERATURA E UMIDADE)</w:t>
                                     </w:r>
                                   </w:sdtContent>
                                 </w:sdt>
@@ -516,7 +534,25 @@
                                   <w:sz w:val="28"/>
                                   <w:szCs w:val="28"/>
                                 </w:rPr>
-                                <w:t>Enzo stane, felipe esteves, jonas cardoso, luis felipe, luma santos</w:t>
+                                <w:t>Enzo stane</w:t>
+                              </w:r>
+                              <w:r>
+                                <w:rPr>
+                                  <w:caps/>
+                                  <w:color w:val="262626" w:themeColor="text1" w:themeTint="D9"/>
+                                  <w:sz w:val="28"/>
+                                  <w:szCs w:val="28"/>
+                                </w:rPr>
+                                <w:t>,</w:t>
+                              </w:r>
+                              <w:r>
+                                <w:rPr>
+                                  <w:caps/>
+                                  <w:color w:val="262626" w:themeColor="text1" w:themeTint="D9"/>
+                                  <w:sz w:val="28"/>
+                                  <w:szCs w:val="28"/>
+                                </w:rPr>
+                                <w:t xml:space="preserve"> jonas cardoso, luma santos</w:t>
                               </w:r>
                             </w:p>
                           </w:sdtContent>
@@ -567,7 +603,7 @@
                                   <w:szCs w:val="20"/>
                                   <w:lang w:val="en-US"/>
                                 </w:rPr>
-                                <w:t xml:space="preserve">sOLUÇÕES TECNOLOGICAS DE TEMPERATURA E UMIDADE) </w:t>
+                                <w:t>sOLUÇÕES TECNOLOGICAS DE TEMPERATURA E UMIDADE)</w:t>
                               </w:r>
                             </w:sdtContent>
                           </w:sdt>
@@ -704,7 +740,7 @@
                                         <w:sz w:val="52"/>
                                         <w:szCs w:val="52"/>
                                       </w:rPr>
-                                      <w:t>DOCUMENTAÇÃO D</w:t>
+                                      <w:t>DOCUMENTAÇÃO</w:t>
                                     </w:r>
                                     <w:r>
                                       <w:rPr>
@@ -713,7 +749,7 @@
                                         <w:sz w:val="52"/>
                                         <w:szCs w:val="52"/>
                                       </w:rPr>
-                                      <w:t>E TI – WINE TECH</w:t>
+                                      <w:t xml:space="preserve"> – WINE TECH</w:t>
                                     </w:r>
                                   </w:sdtContent>
                                 </w:sdt>
@@ -814,7 +850,7 @@
                                   <w:sz w:val="52"/>
                                   <w:szCs w:val="52"/>
                                 </w:rPr>
-                                <w:t>DOCUMENTAÇÃO D</w:t>
+                                <w:t>DOCUMENTAÇÃO</w:t>
                               </w:r>
                               <w:r>
                                 <w:rPr>
@@ -823,7 +859,7 @@
                                   <w:sz w:val="52"/>
                                   <w:szCs w:val="52"/>
                                 </w:rPr>
-                                <w:t>E TI – WINE TECH</w:t>
+                                <w:t xml:space="preserve"> – WINE TECH</w:t>
                               </w:r>
                             </w:sdtContent>
                           </w:sdt>
@@ -1148,38 +1184,6 @@
       </w:tr>
       <w:tr>
         <w:trPr>
-          <w:trHeight w:val="374"/>
-        </w:trPr>
-        <w:tc>
-          <w:tcPr>
-            <w:cnfStyle w:val="001000000000" w:firstRow="0" w:lastRow="0" w:firstColumn="1" w:lastColumn="0" w:oddVBand="0" w:evenVBand="0" w:oddHBand="0" w:evenHBand="0" w:firstRowFirstColumn="0" w:firstRowLastColumn="0" w:lastRowFirstColumn="0" w:lastRowLastColumn="0"/>
-            <w:tcW w:w="6078" w:type="dxa"/>
-          </w:tcPr>
-          <w:p>
-            <w:r>
-              <w:t>Felipe Esteves de Andrade</w:t>
-            </w:r>
-          </w:p>
-        </w:tc>
-        <w:tc>
-          <w:tcPr>
-            <w:tcW w:w="2232" w:type="dxa"/>
-          </w:tcPr>
-          <w:p>
-            <w:pPr>
-              <w:cnfStyle w:val="000000000000" w:firstRow="0" w:lastRow="0" w:firstColumn="0" w:lastColumn="0" w:oddVBand="0" w:evenVBand="0" w:oddHBand="0" w:evenHBand="0" w:firstRowFirstColumn="0" w:firstRowLastColumn="0" w:lastRowFirstColumn="0" w:lastRowLastColumn="0"/>
-            </w:pPr>
-            <w:r>
-              <w:t>01231</w:t>
-            </w:r>
-            <w:r>
-              <w:t>196</w:t>
-            </w:r>
-          </w:p>
-        </w:tc>
-      </w:tr>
-      <w:tr>
-        <w:trPr>
           <w:trHeight w:val="387"/>
         </w:trPr>
         <w:tc>
@@ -1206,43 +1210,6 @@
             </w:r>
             <w:r>
               <w:t>007</w:t>
-            </w:r>
-          </w:p>
-        </w:tc>
-      </w:tr>
-      <w:tr>
-        <w:trPr>
-          <w:trHeight w:val="330"/>
-        </w:trPr>
-        <w:tc>
-          <w:tcPr>
-            <w:cnfStyle w:val="001000000000" w:firstRow="0" w:lastRow="0" w:firstColumn="1" w:lastColumn="0" w:oddVBand="0" w:evenVBand="0" w:oddHBand="0" w:evenHBand="0" w:firstRowFirstColumn="0" w:firstRowLastColumn="0" w:lastRowFirstColumn="0" w:lastRowLastColumn="0"/>
-            <w:tcW w:w="6078" w:type="dxa"/>
-          </w:tcPr>
-          <w:p>
-            <w:proofErr w:type="spellStart"/>
-            <w:r>
-              <w:t>Luis</w:t>
-            </w:r>
-            <w:proofErr w:type="spellEnd"/>
-            <w:r>
-              <w:t xml:space="preserve"> Felipe Barbosa da Silva</w:t>
-            </w:r>
-          </w:p>
-        </w:tc>
-        <w:tc>
-          <w:tcPr>
-            <w:tcW w:w="2232" w:type="dxa"/>
-          </w:tcPr>
-          <w:p>
-            <w:pPr>
-              <w:cnfStyle w:val="000000000000" w:firstRow="0" w:lastRow="0" w:firstColumn="0" w:lastColumn="0" w:oddVBand="0" w:evenVBand="0" w:oddHBand="0" w:evenHBand="0" w:firstRowFirstColumn="0" w:firstRowLastColumn="0" w:lastRowFirstColumn="0" w:lastRowLastColumn="0"/>
-            </w:pPr>
-            <w:r>
-              <w:t>01231</w:t>
-            </w:r>
-            <w:r>
-              <w:t>056</w:t>
             </w:r>
           </w:p>
         </w:tc>
@@ -1324,10 +1291,25 @@
         <w:jc w:val="both"/>
       </w:pPr>
       <w:r>
-        <w:t>O Brasil inclusive teve um alto crescimento de consumidores de vinho dentre os anos de 2010 e 2020, tendo um acréscimo de 17 milhões de consumidores novos</w:t>
+        <w:t>O Brasil</w:t>
+      </w:r>
+      <w:r>
+        <w:t>,</w:t>
+      </w:r>
+      <w:r>
+        <w:t xml:space="preserve"> inclusive</w:t>
+      </w:r>
+      <w:r>
+        <w:t>,</w:t>
+      </w:r>
+      <w:r>
+        <w:t xml:space="preserve"> teve um alto crescimento de consumidores de vinho dentre os anos de 2010 e 2020, tendo um acréscimo de 17 milhões de consumidores novos</w:t>
       </w:r>
       <w:r>
         <w:t xml:space="preserve"> que passaram a degustar a bebida com maior regularidade</w:t>
+      </w:r>
+      <w:r>
+        <w:t>,</w:t>
       </w:r>
       <w:r>
         <w:t xml:space="preserve"> de acordo com a ABS-RS</w:t>
@@ -1358,7 +1340,13 @@
         </w:rPr>
       </w:pPr>
       <w:r>
-        <w:t>Sabendo disso n</w:t>
+        <w:t>Sabendo disso</w:t>
+      </w:r>
+      <w:r>
+        <w:t>,</w:t>
+      </w:r>
+      <w:r>
+        <w:t xml:space="preserve"> n</w:t>
       </w:r>
       <w:r>
         <w:t>osso projeto é</w:t>
@@ -1367,14 +1355,24 @@
         <w:t xml:space="preserve"> focado</w:t>
       </w:r>
       <w:r>
-        <w:t xml:space="preserve"> no </w:t>
+        <w:t xml:space="preserve"> no</w:t>
+      </w:r>
+      <w:r>
+        <w:t xml:space="preserve"> </w:t>
       </w:r>
       <w:r>
         <w:rPr>
           <w:b/>
           <w:bCs/>
         </w:rPr>
-        <w:t>controle de temperatura e umidade no armazenamento de vinho das vinícolas</w:t>
+        <w:t>monitoramento</w:t>
+      </w:r>
+      <w:r>
+        <w:rPr>
+          <w:b/>
+          <w:bCs/>
+        </w:rPr>
+        <w:t xml:space="preserve"> de temperatura e umidade no armazenamento de vinho das vinícolas</w:t>
       </w:r>
       <w:r>
         <w:t xml:space="preserve">. Quando não monitoradas de forma eficaz, </w:t>
@@ -1431,7 +1429,19 @@
         <w:jc w:val="both"/>
       </w:pPr>
       <w:r>
-        <w:t>O objetivo final do projeto é monitorar com precisão a temperatura e umidade na área de armazenamento</w:t>
+        <w:t>O objetivo final do projeto é monitorar</w:t>
+      </w:r>
+      <w:r>
+        <w:t>,</w:t>
+      </w:r>
+      <w:r>
+        <w:t xml:space="preserve"> com precisão</w:t>
+      </w:r>
+      <w:r>
+        <w:t>,</w:t>
+      </w:r>
+      <w:r>
+        <w:t xml:space="preserve"> a temperatura e umidade na área de armazenamento</w:t>
       </w:r>
       <w:r>
         <w:t xml:space="preserve"> </w:t>
@@ -1892,31 +1902,7 @@
         <w:rPr>
           <w:rFonts w:eastAsia="Simplon Mono" w:cs="Simplon Mono"/>
         </w:rPr>
-        <w:t xml:space="preserve">Abaixo dos </w:t>
-      </w:r>
-      <w:r>
-        <w:rPr>
-          <w:rFonts w:eastAsia="Simplon Mono" w:cs="Simplon Mono"/>
-        </w:rPr>
-        <w:t>12 °C</w:t>
-      </w:r>
-      <w:r>
-        <w:rPr>
-          <w:rFonts w:eastAsia="Simplon Mono" w:cs="Simplon Mono"/>
-        </w:rPr>
-        <w:t>, o envelhecimento do vinho é prejudicado e, acima de 24</w:t>
-      </w:r>
-      <w:r>
-        <w:rPr>
-          <w:rFonts w:eastAsia="Simplon Mono" w:cs="Simplon Mono"/>
-        </w:rPr>
-        <w:t xml:space="preserve"> °C</w:t>
-      </w:r>
-      <w:r>
-        <w:rPr>
-          <w:rFonts w:eastAsia="Simplon Mono" w:cs="Simplon Mono"/>
-        </w:rPr>
-        <w:t>, o vinho acaba sendo degradado;</w:t>
+        <w:t>Abaixo dos 12 °C, o envelhecimento do vinho é prejudicado e, acima de 24 °C, o vinho acaba sendo degradado;</w:t>
       </w:r>
     </w:p>
     <w:p>
@@ -2102,13 +2088,25 @@
         <w:rPr>
           <w:rFonts w:eastAsia="Simplon Mono" w:cs="Simplon Mono"/>
         </w:rPr>
-        <w:t>- Desenvolver um site para exibir dados dos sensores e apresentar empresa</w:t>
-      </w:r>
-      <w:r>
-        <w:rPr>
-          <w:rFonts w:eastAsia="Simplon Mono" w:cs="Simplon Mono"/>
-        </w:rPr>
-        <w:t>.</w:t>
+        <w:t>- Desenvolver um site para exibir dados dos sensores e apresentar</w:t>
+      </w:r>
+      <w:r>
+        <w:rPr>
+          <w:rFonts w:eastAsia="Simplon Mono" w:cs="Simplon Mono"/>
+        </w:rPr>
+        <w:t xml:space="preserve"> para</w:t>
+      </w:r>
+      <w:r>
+        <w:rPr>
+          <w:rFonts w:eastAsia="Simplon Mono" w:cs="Simplon Mono"/>
+        </w:rPr>
+        <w:t xml:space="preserve"> empresa</w:t>
+      </w:r>
+      <w:r>
+        <w:rPr>
+          <w:rFonts w:eastAsia="Simplon Mono" w:cs="Simplon Mono"/>
+        </w:rPr>
+        <w:t>;</w:t>
       </w:r>
     </w:p>
     <w:p>
@@ -2137,7 +2135,7 @@
         <w:rPr>
           <w:rFonts w:eastAsia="Simplon Mono" w:cs="Simplon Mono"/>
         </w:rPr>
-        <w:t>.</w:t>
+        <w:t>;</w:t>
       </w:r>
     </w:p>
     <w:p>
@@ -2154,7 +2152,7 @@
         <w:rPr>
           <w:rFonts w:eastAsia="Simplon Mono" w:cs="Simplon Mono"/>
         </w:rPr>
-        <w:t>.</w:t>
+        <w:t>;</w:t>
       </w:r>
     </w:p>
     <w:p>
@@ -2183,12 +2181,21 @@
         <w:rPr>
           <w:rFonts w:eastAsia="Simplon Mono" w:cs="Simplon Mono"/>
         </w:rPr>
-        <w:t>banco de dados.</w:t>
+        <w:t>banco de dados</w:t>
+      </w:r>
+      <w:r>
+        <w:rPr>
+          <w:rFonts w:eastAsia="Simplon Mono" w:cs="Simplon Mono"/>
+        </w:rPr>
+        <w:t>;</w:t>
       </w:r>
     </w:p>
     <w:p>
       <w:pPr>
         <w:jc w:val="both"/>
+        <w:rPr>
+          <w:rFonts w:eastAsia="Simplon Mono" w:cs="Simplon Mono"/>
+        </w:rPr>
       </w:pPr>
       <w:r>
         <w:rPr>
@@ -2206,25 +2213,55 @@
         <w:rPr>
           <w:rFonts w:eastAsia="Simplon Mono" w:cs="Simplon Mono"/>
         </w:rPr>
-        <w:t xml:space="preserve"> dados para</w:t>
-      </w:r>
-      <w:r>
-        <w:rPr>
-          <w:rFonts w:eastAsia="Simplon Mono" w:cs="Simplon Mono"/>
-        </w:rPr>
-        <w:t xml:space="preserve"> uma</w:t>
-      </w:r>
-      <w:r>
-        <w:rPr>
-          <w:rFonts w:eastAsia="Simplon Mono" w:cs="Simplon Mono"/>
-        </w:rPr>
-        <w:t xml:space="preserve"> </w:t>
-      </w:r>
-      <w:r>
-        <w:rPr>
-          <w:rFonts w:eastAsia="Simplon Mono" w:cs="Simplon Mono"/>
-        </w:rPr>
-        <w:t>API Web.</w:t>
+        <w:t xml:space="preserve"> dados </w:t>
+      </w:r>
+      <w:r>
+        <w:rPr>
+          <w:rFonts w:eastAsia="Simplon Mono" w:cs="Simplon Mono"/>
+        </w:rPr>
+        <w:t>por meio das APIs data-</w:t>
+      </w:r>
+      <w:proofErr w:type="spellStart"/>
+      <w:r>
+        <w:rPr>
+          <w:rFonts w:eastAsia="Simplon Mono" w:cs="Simplon Mono"/>
+        </w:rPr>
+        <w:t>acqu</w:t>
+      </w:r>
+      <w:proofErr w:type="spellEnd"/>
+      <w:r>
+        <w:rPr>
+          <w:rFonts w:eastAsia="Simplon Mono" w:cs="Simplon Mono"/>
+        </w:rPr>
+        <w:t>-</w:t>
+      </w:r>
+      <w:proofErr w:type="spellStart"/>
+      <w:r>
+        <w:rPr>
+          <w:rFonts w:eastAsia="Simplon Mono" w:cs="Simplon Mono"/>
+        </w:rPr>
+        <w:t>ino</w:t>
+      </w:r>
+      <w:proofErr w:type="spellEnd"/>
+      <w:r>
+        <w:rPr>
+          <w:rFonts w:eastAsia="Simplon Mono" w:cs="Simplon Mono"/>
+        </w:rPr>
+        <w:t xml:space="preserve"> e web-data-</w:t>
+      </w:r>
+      <w:proofErr w:type="spellStart"/>
+      <w:r>
+        <w:rPr>
+          <w:rFonts w:eastAsia="Simplon Mono" w:cs="Simplon Mono"/>
+        </w:rPr>
+        <w:t>viz</w:t>
+      </w:r>
+      <w:proofErr w:type="spellEnd"/>
+      <w:r>
+        <w:rPr>
+          <w:rFonts w:eastAsia="Simplon Mono" w:cs="Simplon Mono"/>
+        </w:rPr>
+        <w:t>;</w:t>
       </w:r>
     </w:p>
     <w:p>
@@ -2234,14 +2271,23 @@
           <w:rFonts w:eastAsia="Simplon Mono" w:cs="Simplon Mono"/>
         </w:rPr>
       </w:pPr>
+      <w:r>
+        <w:rPr>
+          <w:rFonts w:eastAsia="Simplon Mono" w:cs="Simplon Mono"/>
+        </w:rPr>
+        <w:t>- Configurar ferramenta de Help Desk;</w:t>
+      </w:r>
     </w:p>
     <w:p>
       <w:pPr>
         <w:jc w:val="both"/>
-        <w:rPr>
-          <w:rFonts w:eastAsia="Simplon Mono" w:cs="Simplon Mono"/>
-        </w:rPr>
-      </w:pPr>
+      </w:pPr>
+      <w:r>
+        <w:rPr>
+          <w:rFonts w:eastAsia="Simplon Mono" w:cs="Simplon Mono"/>
+        </w:rPr>
+        <w:t>- Implementar a solução por meio de ambiente local.</w:t>
+      </w:r>
     </w:p>
     <w:p>
       <w:pPr>
@@ -2286,10 +2332,10 @@
         <w:jc w:val="both"/>
       </w:pPr>
       <w:r>
-        <w:t xml:space="preserve">- O cliente deve ter </w:t>
-      </w:r>
-      <w:r>
-        <w:t>uma plataforma</w:t>
+        <w:t>- O cliente deve ter</w:t>
+      </w:r>
+      <w:r>
+        <w:t xml:space="preserve"> um computador</w:t>
       </w:r>
       <w:r>
         <w:t xml:space="preserve"> para </w:t>
@@ -2325,7 +2371,7 @@
         <w:t xml:space="preserve"> da adega para fazer o controle</w:t>
       </w:r>
       <w:r>
-        <w:t>.</w:t>
+        <w:t>;</w:t>
       </w:r>
     </w:p>
     <w:p>
@@ -2345,7 +2391,7 @@
         <w:rPr>
           <w:rFonts w:eastAsia="Simplon Mono" w:cs="Simplon Mono"/>
         </w:rPr>
-        <w:t>.</w:t>
+        <w:t>;</w:t>
       </w:r>
     </w:p>
     <w:p>
@@ -2371,7 +2417,13 @@
         <w:rPr>
           <w:rFonts w:eastAsia="Simplon Mono" w:cs="Simplon Mono"/>
         </w:rPr>
-        <w:t xml:space="preserve"> dados da sua empresa.</w:t>
+        <w:t xml:space="preserve"> dados da sua empresa</w:t>
+      </w:r>
+      <w:r>
+        <w:rPr>
+          <w:rFonts w:eastAsia="Simplon Mono" w:cs="Simplon Mono"/>
+        </w:rPr>
+        <w:t>;</w:t>
       </w:r>
     </w:p>
     <w:p>
@@ -2391,7 +2443,7 @@
         <w:rPr>
           <w:rFonts w:eastAsia="Simplon Mono" w:cs="Simplon Mono"/>
         </w:rPr>
-        <w:t>.</w:t>
+        <w:t>;</w:t>
       </w:r>
     </w:p>
     <w:p>
@@ -2487,7 +2539,7 @@
         <w:rPr>
           <w:rFonts w:eastAsia="Simplon Mono" w:cs="Simplon Mono"/>
         </w:rPr>
-        <w:t>.</w:t>
+        <w:t>;</w:t>
       </w:r>
     </w:p>
     <w:p>
@@ -2532,6 +2584,18 @@
       <w:r>
         <w:t>Diagrama</w:t>
       </w:r>
+      <w:r>
+        <w:t>s</w:t>
+      </w:r>
+    </w:p>
+    <w:p/>
+    <w:p>
+      <w:pPr>
+        <w:pStyle w:val="Ttulo2"/>
+      </w:pPr>
+      <w:r>
+        <w:t>Diagrama de negócio</w:t>
+      </w:r>
     </w:p>
     <w:p>
       <w:pPr>
@@ -2547,8 +2611,8 @@
           <w:noProof/>
         </w:rPr>
         <w:drawing>
-          <wp:inline distT="0" distB="0" distL="0" distR="0" wp14:anchorId="45EE297B" wp14:editId="73ACA859">
-            <wp:extent cx="5836920" cy="5836920"/>
+          <wp:inline distT="0" distB="0" distL="0" distR="0" wp14:anchorId="45EE297B" wp14:editId="0D72F2F7">
+            <wp:extent cx="5242560" cy="5242560"/>
             <wp:effectExtent l="0" t="0" r="0" b="0"/>
             <wp:docPr id="142122702" name="Imagem 1"/>
             <wp:cNvGraphicFramePr>
@@ -2579,7 +2643,7 @@
                   <pic:spPr bwMode="auto">
                     <a:xfrm>
                       <a:off x="0" y="0"/>
-                      <a:ext cx="5836920" cy="5836920"/>
+                      <a:ext cx="5242560" cy="5242560"/>
                     </a:xfrm>
                     <a:prstGeom prst="rect">
                       <a:avLst/>
@@ -2596,10 +2660,79 @@
         </w:drawing>
       </w:r>
     </w:p>
+    <w:p>
+      <w:pPr>
+        <w:pStyle w:val="Ttulo2"/>
+      </w:pPr>
+      <w:r>
+        <w:lastRenderedPageBreak/>
+        <w:t>Diagrama de solução</w:t>
+      </w:r>
+    </w:p>
+    <w:p/>
+    <w:p>
+      <w:r>
+        <w:drawing>
+          <wp:inline distT="0" distB="0" distL="0" distR="0" wp14:anchorId="53F4E4AB" wp14:editId="74F54843">
+            <wp:extent cx="6301006" cy="7562457"/>
+            <wp:effectExtent l="0" t="0" r="5080" b="635"/>
+            <wp:docPr id="6" name="Imagem 5" descr="Diagrama&#10;&#10;Descrição gerada automaticamente">
+              <a:extLst xmlns:a="http://schemas.openxmlformats.org/drawingml/2006/main">
+                <a:ext uri="{FF2B5EF4-FFF2-40B4-BE49-F238E27FC236}">
+                  <a16:creationId xmlns:a16="http://schemas.microsoft.com/office/drawing/2014/main" id="{6A7F1E73-B32E-DABF-BFFD-40E607851C62}"/>
+                </a:ext>
+              </a:extLst>
+            </wp:docPr>
+            <wp:cNvGraphicFramePr>
+              <a:graphicFrameLocks xmlns:a="http://schemas.openxmlformats.org/drawingml/2006/main" noChangeAspect="1"/>
+            </wp:cNvGraphicFramePr>
+            <a:graphic xmlns:a="http://schemas.openxmlformats.org/drawingml/2006/main">
+              <a:graphicData uri="http://schemas.openxmlformats.org/drawingml/2006/picture">
+                <pic:pic xmlns:pic="http://schemas.openxmlformats.org/drawingml/2006/picture">
+                  <pic:nvPicPr>
+                    <pic:cNvPr id="6" name="Imagem 5" descr="Diagrama&#10;&#10;Descrição gerada automaticamente">
+                      <a:extLst>
+                        <a:ext uri="{FF2B5EF4-FFF2-40B4-BE49-F238E27FC236}">
+                          <a16:creationId xmlns:a16="http://schemas.microsoft.com/office/drawing/2014/main" id="{6A7F1E73-B32E-DABF-BFFD-40E607851C62}"/>
+                        </a:ext>
+                      </a:extLst>
+                    </pic:cNvPr>
+                    <pic:cNvPicPr>
+                      <a:picLocks noChangeAspect="1"/>
+                    </pic:cNvPicPr>
+                  </pic:nvPicPr>
+                  <pic:blipFill>
+                    <a:blip r:embed="rId13" cstate="print">
+                      <a:extLst>
+                        <a:ext uri="{28A0092B-C50C-407E-A947-70E740481C1C}">
+                          <a14:useLocalDpi xmlns:a14="http://schemas.microsoft.com/office/drawing/2010/main" val="0"/>
+                        </a:ext>
+                      </a:extLst>
+                    </a:blip>
+                    <a:stretch>
+                      <a:fillRect/>
+                    </a:stretch>
+                  </pic:blipFill>
+                  <pic:spPr>
+                    <a:xfrm>
+                      <a:off x="0" y="0"/>
+                      <a:ext cx="6301006" cy="7562457"/>
+                    </a:xfrm>
+                    <a:prstGeom prst="rect">
+                      <a:avLst/>
+                    </a:prstGeom>
+                  </pic:spPr>
+                </pic:pic>
+              </a:graphicData>
+            </a:graphic>
+          </wp:inline>
+        </w:drawing>
+      </w:r>
+    </w:p>
     <w:sectPr>
-      <w:headerReference w:type="even" r:id="rId13"/>
-      <w:headerReference w:type="default" r:id="rId14"/>
-      <w:headerReference w:type="first" r:id="rId15"/>
+      <w:headerReference w:type="even" r:id="rId14"/>
+      <w:headerReference w:type="default" r:id="rId15"/>
+      <w:headerReference w:type="first" r:id="rId16"/>
       <w:pgSz w:w="11906" w:h="16838" w:code="9"/>
       <w:pgMar w:top="964" w:right="964" w:bottom="964" w:left="964" w:header="709" w:footer="709" w:gutter="0"/>
       <w:pgNumType w:start="0"/>
@@ -5170,7 +5303,6 @@
   <w:style w:type="character" w:default="1" w:styleId="Fontepargpadro">
     <w:name w:val="Default Paragraph Font"/>
     <w:uiPriority w:val="1"/>
-    <w:semiHidden/>
     <w:unhideWhenUsed/>
   </w:style>
   <w:style w:type="table" w:default="1" w:styleId="Tabelanormal">
@@ -5839,7 +5971,7 @@
 
 <file path=customXml/item1.xml><?xml version="1.0" encoding="utf-8"?>
 <CoverPageProperties xmlns="http://schemas.microsoft.com/office/2006/coverPageProps">
-  <PublishDate>25 de abril de 2023</PublishDate>
+  <PublishDate>05 de junho de 2023</PublishDate>
   <Abstract/>
   <CompanyAddress/>
   <CompanyPhone/>
@@ -5853,6 +5985,26 @@
 </file>
 
 <file path=customXml/item3.xml><?xml version="1.0" encoding="utf-8"?>
+<p:properties xmlns:p="http://schemas.microsoft.com/office/2006/metadata/properties" xmlns:xsi="http://www.w3.org/2001/XMLSchema-instance" xmlns:pc="http://schemas.microsoft.com/office/infopath/2007/PartnerControls">
+  <documentManagement>
+    <lcf76f155ced4ddcb4097134ff3c332f xmlns="0a53ad5e-08cc-4fba-9df9-747b79db3e02">
+      <Terms xmlns="http://schemas.microsoft.com/office/infopath/2007/PartnerControls"/>
+    </lcf76f155ced4ddcb4097134ff3c332f>
+    <TaxCatchAll xmlns="99f50afe-28e2-457c-9852-048361d66aad" xsi:nil="true"/>
+  </documentManagement>
+</p:properties>
+</file>
+
+<file path=customXml/item4.xml><?xml version="1.0" encoding="utf-8"?>
+<?mso-contentType ?>
+<FormTemplates xmlns="http://schemas.microsoft.com/sharepoint/v3/contenttype/forms">
+  <Display>DocumentLibraryForm</Display>
+  <Edit>DocumentLibraryForm</Edit>
+  <New>DocumentLibraryForm</New>
+</FormTemplates>
+</file>
+
+<file path=customXml/item5.xml><?xml version="1.0" encoding="utf-8"?>
 <ct:contentTypeSchema xmlns:ct="http://schemas.microsoft.com/office/2006/metadata/contentType" xmlns:ma="http://schemas.microsoft.com/office/2006/metadata/properties/metaAttributes" ct:_="" ma:_="" ma:contentTypeName="Documento" ma:contentTypeID="0x0101007F8ECE7139958D46ABEDA89D12B90CBF" ma:contentTypeVersion="12" ma:contentTypeDescription="Crie um novo documento." ma:contentTypeScope="" ma:versionID="504e4214042ae000646439f7e69e4742">
   <xsd:schema xmlns:xsd="http://www.w3.org/2001/XMLSchema" xmlns:xs="http://www.w3.org/2001/XMLSchema" xmlns:p="http://schemas.microsoft.com/office/2006/metadata/properties" xmlns:ns2="0a53ad5e-08cc-4fba-9df9-747b79db3e02" xmlns:ns3="99f50afe-28e2-457c-9852-048361d66aad" targetNamespace="http://schemas.microsoft.com/office/2006/metadata/properties" ma:root="true" ma:fieldsID="858e620b6131f334f565d79b87bb2368" ns2:_="" ns3:_="">
     <xsd:import namespace="0a53ad5e-08cc-4fba-9df9-747b79db3e02"/>
@@ -6047,26 +6199,6 @@
 </ct:contentTypeSchema>
 </file>
 
-<file path=customXml/item4.xml><?xml version="1.0" encoding="utf-8"?>
-<?mso-contentType ?>
-<FormTemplates xmlns="http://schemas.microsoft.com/sharepoint/v3/contenttype/forms">
-  <Display>DocumentLibraryForm</Display>
-  <Edit>DocumentLibraryForm</Edit>
-  <New>DocumentLibraryForm</New>
-</FormTemplates>
-</file>
-
-<file path=customXml/item5.xml><?xml version="1.0" encoding="utf-8"?>
-<p:properties xmlns:p="http://schemas.microsoft.com/office/2006/metadata/properties" xmlns:xsi="http://www.w3.org/2001/XMLSchema-instance" xmlns:pc="http://schemas.microsoft.com/office/infopath/2007/PartnerControls">
-  <documentManagement>
-    <lcf76f155ced4ddcb4097134ff3c332f xmlns="0a53ad5e-08cc-4fba-9df9-747b79db3e02">
-      <Terms xmlns="http://schemas.microsoft.com/office/infopath/2007/PartnerControls"/>
-    </lcf76f155ced4ddcb4097134ff3c332f>
-    <TaxCatchAll xmlns="99f50afe-28e2-457c-9852-048361d66aad" xsi:nil="true"/>
-  </documentManagement>
-</p:properties>
-</file>
-
 <file path=customXml/itemProps1.xml><?xml version="1.0" encoding="utf-8"?>
 <ds:datastoreItem xmlns:ds="http://schemas.openxmlformats.org/officeDocument/2006/customXml" ds:itemID="{55AF091B-3C7A-41E3-B477-F2FDAA23CFDA}">
   <ds:schemaRefs>
@@ -6084,6 +6216,25 @@
 </file>
 
 <file path=customXml/itemProps3.xml><?xml version="1.0" encoding="utf-8"?>
+<ds:datastoreItem xmlns:ds="http://schemas.openxmlformats.org/officeDocument/2006/customXml" ds:itemID="{79054B02-B215-46AC-9176-544339E93661}">
+  <ds:schemaRefs>
+    <ds:schemaRef ds:uri="http://schemas.microsoft.com/office/2006/metadata/properties"/>
+    <ds:schemaRef ds:uri="http://schemas.microsoft.com/office/infopath/2007/PartnerControls"/>
+    <ds:schemaRef ds:uri="0a53ad5e-08cc-4fba-9df9-747b79db3e02"/>
+    <ds:schemaRef ds:uri="99f50afe-28e2-457c-9852-048361d66aad"/>
+  </ds:schemaRefs>
+</ds:datastoreItem>
+</file>
+
+<file path=customXml/itemProps4.xml><?xml version="1.0" encoding="utf-8"?>
+<ds:datastoreItem xmlns:ds="http://schemas.openxmlformats.org/officeDocument/2006/customXml" ds:itemID="{B52C9AD5-4F18-4494-A12B-C11EA8399E21}">
+  <ds:schemaRefs>
+    <ds:schemaRef ds:uri="http://schemas.microsoft.com/sharepoint/v3/contenttype/forms"/>
+  </ds:schemaRefs>
+</ds:datastoreItem>
+</file>
+
+<file path=customXml/itemProps5.xml><?xml version="1.0" encoding="utf-8"?>
 <ds:datastoreItem xmlns:ds="http://schemas.openxmlformats.org/officeDocument/2006/customXml" ds:itemID="{8B299A9B-9EFB-406E-955B-E4E23C7F5805}">
   <ds:schemaRefs>
     <ds:schemaRef ds:uri="http://schemas.microsoft.com/office/2006/metadata/contentType"/>
@@ -6100,23 +6251,4 @@
     <ds:schemaRef ds:uri="http://schemas.microsoft.com/internal/obd"/>
   </ds:schemaRefs>
 </ds:datastoreItem>
-</file>
-
-<file path=customXml/itemProps4.xml><?xml version="1.0" encoding="utf-8"?>
-<ds:datastoreItem xmlns:ds="http://schemas.openxmlformats.org/officeDocument/2006/customXml" ds:itemID="{B52C9AD5-4F18-4494-A12B-C11EA8399E21}">
-  <ds:schemaRefs>
-    <ds:schemaRef ds:uri="http://schemas.microsoft.com/sharepoint/v3/contenttype/forms"/>
-  </ds:schemaRefs>
-</ds:datastoreItem>
-</file>
-
-<file path=customXml/itemProps5.xml><?xml version="1.0" encoding="utf-8"?>
-<ds:datastoreItem xmlns:ds="http://schemas.openxmlformats.org/officeDocument/2006/customXml" ds:itemID="{79054B02-B215-46AC-9176-544339E93661}">
-  <ds:schemaRefs>
-    <ds:schemaRef ds:uri="http://schemas.microsoft.com/office/2006/metadata/properties"/>
-    <ds:schemaRef ds:uri="http://schemas.microsoft.com/office/infopath/2007/PartnerControls"/>
-    <ds:schemaRef ds:uri="0a53ad5e-08cc-4fba-9df9-747b79db3e02"/>
-    <ds:schemaRef ds:uri="99f50afe-28e2-457c-9852-048361d66aad"/>
-  </ds:schemaRefs>
-</ds:datastoreItem>
 </file>
</xml_diff>